<commit_message>
Retry quizzes with 80% gr grade, get 100% of Wk 10
</commit_message>
<xml_diff>
--- a/MachineLearning/Coursera/StanfordMachineLearning/Week10_LargeScaleML/Week_10_Quiz.docx
+++ b/MachineLearning/Coursera/StanfordMachineLearning/Week10_LargeScaleML/Week_10_Quiz.docx
@@ -1,6 +1,6 @@
 
 <file path=word/document.xml><?xml version="1.0" encoding="utf-8"?>
-<w:document xmlns:wpc="http://schemas.microsoft.com/office/word/2010/wordprocessingCanvas" xmlns:mc="http://schemas.openxmlformats.org/markup-compatibility/2006" xmlns:o="urn:schemas-microsoft-com:office:office" xmlns:r="http://schemas.openxmlformats.org/officeDocument/2006/relationships" xmlns:m="http://schemas.openxmlformats.org/officeDocument/2006/math" xmlns:v="urn:schemas-microsoft-com:vml" xmlns:wp14="http://schemas.microsoft.com/office/word/2010/wordprocessingDrawing" xmlns:wp="http://schemas.openxmlformats.org/drawingml/2006/wordprocessingDrawing" xmlns:w10="urn:schemas-microsoft-com:office:word" xmlns:w="http://schemas.openxmlformats.org/wordprocessingml/2006/main" xmlns:w14="http://schemas.microsoft.com/office/word/2010/wordml" xmlns:w15="http://schemas.microsoft.com/office/word/2012/wordml" xmlns:wpg="http://schemas.microsoft.com/office/word/2010/wordprocessingGroup" xmlns:wpi="http://schemas.microsoft.com/office/word/2010/wordprocessingInk" xmlns:wne="http://schemas.microsoft.com/office/word/2006/wordml" xmlns:wps="http://schemas.microsoft.com/office/word/2010/wordprocessingShape" mc:Ignorable="w14 w15 wp14">
+<w:document xmlns:wpc="http://schemas.microsoft.com/office/word/2010/wordprocessingCanvas" xmlns:cx="http://schemas.microsoft.com/office/drawing/2014/chartex" xmlns:cx1="http://schemas.microsoft.com/office/drawing/2015/9/8/chartex" xmlns:cx2="http://schemas.microsoft.com/office/drawing/2015/10/21/chartex" xmlns:cx3="http://schemas.microsoft.com/office/drawing/2016/5/9/chartex" xmlns:cx4="http://schemas.microsoft.com/office/drawing/2016/5/10/chartex" xmlns:cx5="http://schemas.microsoft.com/office/drawing/2016/5/11/chartex" xmlns:cx6="http://schemas.microsoft.com/office/drawing/2016/5/12/chartex" xmlns:cx7="http://schemas.microsoft.com/office/drawing/2016/5/13/chartex" xmlns:cx8="http://schemas.microsoft.com/office/drawing/2016/5/14/chartex" xmlns:mc="http://schemas.openxmlformats.org/markup-compatibility/2006" xmlns:aink="http://schemas.microsoft.com/office/drawing/2016/ink" xmlns:am3d="http://schemas.microsoft.com/office/drawing/2017/model3d" xmlns:o="urn:schemas-microsoft-com:office:office" xmlns:r="http://schemas.openxmlformats.org/officeDocument/2006/relationships" xmlns:m="http://schemas.openxmlformats.org/officeDocument/2006/math" xmlns:v="urn:schemas-microsoft-com:vml" xmlns:wp14="http://schemas.microsoft.com/office/word/2010/wordprocessingDrawing" xmlns:wp="http://schemas.openxmlformats.org/drawingml/2006/wordprocessingDrawing" xmlns:w10="urn:schemas-microsoft-com:office:word" xmlns:w="http://schemas.openxmlformats.org/wordprocessingml/2006/main" xmlns:w14="http://schemas.microsoft.com/office/word/2010/wordml" xmlns:w15="http://schemas.microsoft.com/office/word/2012/wordml" xmlns:w16cid="http://schemas.microsoft.com/office/word/2016/wordml/cid" xmlns:w16se="http://schemas.microsoft.com/office/word/2015/wordml/symex" xmlns:wpg="http://schemas.microsoft.com/office/word/2010/wordprocessingGroup" xmlns:wpi="http://schemas.microsoft.com/office/word/2010/wordprocessingInk" xmlns:wne="http://schemas.microsoft.com/office/word/2006/wordml" xmlns:wps="http://schemas.microsoft.com/office/word/2010/wordprocessingShape" mc:Ignorable="w14 w15 w16se w16cid wp14">
   <w:body>
     <w:p>
       <w:pPr>
@@ -38,40 +38,7 @@
         <w:pStyle w:val="ListBullet"/>
       </w:pPr>
       <w:r>
-        <w:t>Suppose you’</w:t>
-      </w:r>
-      <w:r>
-        <w:t xml:space="preserve">re training a logistic regression classifier using stochastic </w:t>
-      </w:r>
-      <w:r>
-        <w:t>GD</w:t>
-      </w:r>
-      <w:r>
-        <w:t xml:space="preserve">. You find that the cost (say, </w:t>
-      </w:r>
-      <w:proofErr w:type="gramStart"/>
-      <w:r>
-        <w:t>cost(</w:t>
-      </w:r>
-      <w:proofErr w:type="gramEnd"/>
-      <w:r>
-        <w:t>θ,(x(</w:t>
-      </w:r>
-      <w:proofErr w:type="spellStart"/>
-      <w:r>
-        <w:t>i</w:t>
-      </w:r>
-      <w:proofErr w:type="spellEnd"/>
-      <w:r>
-        <w:t>),y(</w:t>
-      </w:r>
-      <w:proofErr w:type="spellStart"/>
-      <w:r>
-        <w:t>i</w:t>
-      </w:r>
-      <w:proofErr w:type="spellEnd"/>
-      <w:r>
-        <w:t>))), averaged over the last 500 examples), plotted as a function of the number of iterations, is slowly increasing over time. Which of the following changes are likely to help?</w:t>
+        <w:t>Suppose you’re training a logistic regression classifier using stochastic GD. You find that the cost (say, cost(θ,(x(i),y(i))), averaged over the last 500 examples), plotted as a function of the number of iterations, is slowly increasing over time. Which of the following changes are likely to help?</w:t>
       </w:r>
     </w:p>
     <w:p>
@@ -121,19 +88,7 @@
         <w:rPr>
           <w:b/>
         </w:rPr>
-        <w:t>Try using a smaller learning rate </w:t>
-      </w:r>
-      <w:r>
-        <w:rPr>
-          <w:b/>
-        </w:rPr>
-        <w:t>α</w:t>
-      </w:r>
-      <w:r>
-        <w:rPr>
-          <w:b/>
-        </w:rPr>
-        <w:t>.</w:t>
+        <w:t>Try using a smaller learning rate α.</w:t>
       </w:r>
     </w:p>
     <w:p>
@@ -151,13 +106,7 @@
         <w:pStyle w:val="ListBullet"/>
       </w:pPr>
       <w:r>
-        <w:t>Which of the following statements about stochastic gradient</w:t>
-      </w:r>
-      <w:r>
-        <w:t xml:space="preserve"> </w:t>
-      </w:r>
-      <w:r>
-        <w:t>descent are true? Check all that apply.</w:t>
+        <w:t>Which of the following statements about stochastic gradient descent are true? Check all that apply.</w:t>
       </w:r>
     </w:p>
     <w:p>
@@ -194,19 +143,7 @@
         <w:rPr>
           <w:b/>
         </w:rPr>
-        <w:t xml:space="preserve"> is it can start progress in improving parameters </w:t>
-      </w:r>
-      <w:r>
-        <w:rPr>
-          <w:b/>
-        </w:rPr>
-        <w:t>θ</w:t>
-      </w:r>
-      <w:r>
-        <w:rPr>
-          <w:b/>
-        </w:rPr>
-        <w:t xml:space="preserve"> after looking at just a single training example; in contrast, batch </w:t>
+        <w:t xml:space="preserve"> is it can start progress in improving parameters θ after looking at just a single training example; in contrast, batch </w:t>
       </w:r>
       <w:r>
         <w:rPr>
@@ -274,6 +211,7 @@
         <w:ind w:left="720"/>
         <w:rPr>
           <w:b/>
+          <w:u w:val="single"/>
         </w:rPr>
       </w:pPr>
       <w:r>
@@ -285,18 +223,54 @@
       <w:r>
         <w:rPr>
           <w:b/>
+          <w:u w:val="single"/>
+        </w:rPr>
+        <w:t xml:space="preserve">stochastic </w:t>
+      </w:r>
+      <w:r>
+        <w:rPr>
+          <w:b/>
+          <w:u w:val="single"/>
         </w:rPr>
         <w:t>GD</w:t>
       </w:r>
       <w:r>
         <w:rPr>
           <w:b/>
-        </w:rPr>
-        <w:t xml:space="preserve"> descent may be much faster than batch </w:t>
-      </w:r>
-      <w:r>
-        <w:rPr>
-          <w:b/>
+          <w:u w:val="single"/>
+        </w:rPr>
+        <w:t xml:space="preserve"> descent</w:t>
+      </w:r>
+      <w:r>
+        <w:rPr>
+          <w:b/>
+        </w:rPr>
+        <w:t xml:space="preserve"> may be much </w:t>
+      </w:r>
+      <w:r>
+        <w:rPr>
+          <w:b/>
+          <w:u w:val="single"/>
+        </w:rPr>
+        <w:t>faster</w:t>
+      </w:r>
+      <w:r>
+        <w:rPr>
+          <w:b/>
+        </w:rPr>
+        <w:t xml:space="preserve"> than </w:t>
+      </w:r>
+      <w:r>
+        <w:rPr>
+          <w:b/>
+          <w:u w:val="single"/>
+        </w:rPr>
+        <w:t xml:space="preserve">batch </w:t>
+      </w:r>
+      <w:r>
+        <w:rPr>
+          <w:b/>
+          <w:u w:val="single"/>
         </w:rPr>
         <w:t>GD</w:t>
       </w:r>
@@ -313,8 +287,6 @@
           <w:b/>
         </w:rPr>
       </w:pPr>
-      <w:bookmarkStart w:id="0" w:name="_GoBack"/>
-      <w:bookmarkEnd w:id="0"/>
       <w:r>
         <w:rPr>
           <w:b/>
@@ -362,70 +334,21 @@
         <w:rPr>
           <w:b/>
         </w:rPr>
-        <w:t xml:space="preserve"> is converging, we typically compute</w:t>
-      </w:r>
-      <w:r>
-        <w:rPr>
-          <w:b/>
-        </w:rPr>
-        <w:t xml:space="preserve"> cost of the parameters ϴ w/ respect to a single training example, ({</w:t>
-      </w:r>
-      <w:proofErr w:type="gramStart"/>
-      <w:r>
-        <w:rPr>
-          <w:b/>
-        </w:rPr>
-        <w:t>x(</w:t>
-      </w:r>
-      <w:proofErr w:type="spellStart"/>
-      <w:proofErr w:type="gramEnd"/>
-      <w:r>
-        <w:rPr>
-          <w:b/>
-        </w:rPr>
-        <w:t>i</w:t>
-      </w:r>
-      <w:proofErr w:type="spellEnd"/>
-      <w:r>
-        <w:rPr>
-          <w:b/>
-        </w:rPr>
-        <w:t>), y(</w:t>
-      </w:r>
-      <w:proofErr w:type="spellStart"/>
-      <w:r>
-        <w:rPr>
-          <w:b/>
-        </w:rPr>
-        <w:t>i</w:t>
-      </w:r>
-      <w:proofErr w:type="spellEnd"/>
-      <w:r>
-        <w:rPr>
-          <w:b/>
-        </w:rPr>
-        <w:t xml:space="preserve">}) </w:t>
+        <w:t xml:space="preserve"> is converging, we typically compute cost of the parameters ϴ w/ respect to a single training example, ({x(i), y(i}) </w:t>
       </w:r>
       <w:r>
         <w:rPr>
           <w:b/>
           <w:i/>
         </w:rPr>
-        <w:t xml:space="preserve">(NOT </w:t>
+        <w:t>(NOT</w:t>
       </w:r>
       <w:r>
         <w:rPr>
           <w:b/>
           <w:i/>
         </w:rPr>
-        <w:t> </w:t>
-      </w:r>
-      <w:r>
-        <w:rPr>
-          <w:b/>
-          <w:i/>
-        </w:rPr>
-        <w:t>Jtrain(θ)</w:t>
+        <w:t> Jtrain(θ)</w:t>
       </w:r>
       <w:r>
         <w:rPr>
@@ -486,31 +409,7 @@
         <w:rPr>
           <w:b/>
         </w:rPr>
-        <w:t xml:space="preserve">When using online learning, you </w:t>
-      </w:r>
-      <w:r>
-        <w:rPr>
-          <w:b/>
-        </w:rPr>
-        <w:t>can discard</w:t>
-      </w:r>
-      <w:r>
-        <w:rPr>
-          <w:b/>
-        </w:rPr>
-        <w:t xml:space="preserve"> training example you get, as you will </w:t>
-      </w:r>
-      <w:r>
-        <w:rPr>
-          <w:b/>
-        </w:rPr>
-        <w:t xml:space="preserve">not </w:t>
-      </w:r>
-      <w:r>
-        <w:rPr>
-          <w:b/>
-        </w:rPr>
-        <w:t xml:space="preserve">need to reuse past examples to re-train the model </w:t>
+        <w:t xml:space="preserve">When using online learning, you can discard training example you get, as you will not need to reuse past examples to re-train the model </w:t>
       </w:r>
     </w:p>
     <w:p>
@@ -547,31 +446,7 @@
         <w:rPr>
           <w:b/>
         </w:rPr>
-        <w:t xml:space="preserve"> of online learning is if the function we're modeling changes over time (such as if modeling the probability of u</w:t>
-      </w:r>
-      <w:r>
-        <w:rPr>
-          <w:b/>
-        </w:rPr>
-        <w:t>sers clicking on different URLs</w:t>
-      </w:r>
-      <w:r>
-        <w:rPr>
-          <w:b/>
-        </w:rPr>
-        <w:t xml:space="preserve"> </w:t>
-      </w:r>
-      <w:r>
-        <w:rPr>
-          <w:b/>
-        </w:rPr>
-        <w:t>+</w:t>
-      </w:r>
-      <w:r>
-        <w:rPr>
-          <w:b/>
-        </w:rPr>
-        <w:t xml:space="preserve"> user tastes/preferences are changing over time), the online learning algorithm will automatically adapt to these changes.</w:t>
+        <w:t xml:space="preserve"> of online learning is if the function we're modeling changes over time (such as if modeling the probability of users clicking on different URLs + user tastes/preferences are changing over time), the online learning algorithm will automatically adapt to these changes.</w:t>
       </w:r>
     </w:p>
     <w:p>
@@ -609,13 +484,7 @@
         <w:rPr>
           <w:b/>
         </w:rPr>
-        <w:t>When using online learning, in each step we get a new example </w:t>
-      </w:r>
-      <w:r>
-        <w:rPr>
-          <w:b/>
-        </w:rPr>
-        <w:t>(x,</w:t>
+        <w:t>When using online learning, in each step we get a new example (x,</w:t>
       </w:r>
       <w:r>
         <w:rPr>
@@ -627,13 +496,7 @@
         <w:rPr>
           <w:b/>
         </w:rPr>
-        <w:t>y)</w:t>
-      </w:r>
-      <w:r>
-        <w:rPr>
-          <w:b/>
-        </w:rPr>
-        <w:t xml:space="preserve">, perform </w:t>
+        <w:t xml:space="preserve">y), perform </w:t>
       </w:r>
       <w:r>
         <w:rPr>
@@ -760,25 +623,7 @@
         <w:pStyle w:val="ListBullet"/>
       </w:pPr>
       <w:r>
-        <w:t>Assuming that you have a very l</w:t>
-      </w:r>
-      <w:r>
-        <w:t xml:space="preserve">arge training set, which of the </w:t>
-      </w:r>
-      <w:r>
-        <w:t>following algorithms do you think can be parallelized using</w:t>
-      </w:r>
-      <w:r>
-        <w:t xml:space="preserve"> MapReduce + </w:t>
-      </w:r>
-      <w:r>
-        <w:t>splitting the training set across different</w:t>
-      </w:r>
-      <w:r>
-        <w:t xml:space="preserve"> </w:t>
-      </w:r>
-      <w:r>
-        <w:t xml:space="preserve">machines? </w:t>
+        <w:t xml:space="preserve">Assuming that you have a very large training set, which of the following algorithms do you think can be parallelized using MapReduce + splitting the training set across different machines? </w:t>
       </w:r>
     </w:p>
     <w:p>
@@ -789,15 +634,91 @@
           <w:tab w:val="num" w:pos="720"/>
         </w:tabs>
         <w:ind w:left="720"/>
-      </w:pPr>
-      <w:r>
-        <w:t>An online learning setting, where you repeatedly get a single example (x,</w:t>
-      </w:r>
-      <w:r>
+        <w:rPr>
+          <w:b/>
+        </w:rPr>
+      </w:pPr>
+      <w:r>
+        <w:rPr>
+          <w:b/>
+        </w:rPr>
+        <w:t xml:space="preserve">A </w:t>
+      </w:r>
+      <w:r>
+        <w:rPr>
+          <w:b/>
+        </w:rPr>
+        <w:t xml:space="preserve">NN or linear </w:t>
+      </w:r>
+      <w:r>
+        <w:rPr>
+          <w:b/>
+        </w:rPr>
+        <w:t xml:space="preserve">or logistic </w:t>
+      </w:r>
+      <w:r>
+        <w:rPr>
+          <w:b/>
+        </w:rPr>
+        <w:t xml:space="preserve">regression </w:t>
+      </w:r>
+      <w:r>
+        <w:rPr>
+          <w:b/>
+        </w:rPr>
+        <w:t xml:space="preserve">trained using </w:t>
+      </w:r>
+      <w:r>
+        <w:rPr>
+          <w:b/>
+          <w:u w:val="single"/>
+        </w:rPr>
+        <w:t>batch GD</w:t>
+      </w:r>
+      <w:r>
+        <w:rPr>
+          <w:b/>
+        </w:rPr>
         <w:t xml:space="preserve"> </w:t>
       </w:r>
       <w:r>
-        <w:t>y), and want to learn from that single example before moving on.</w:t>
+        <w:rPr>
+          <w:b/>
+        </w:rPr>
+        <w:t xml:space="preserve">+ </w:t>
+      </w:r>
+      <w:r>
+        <w:rPr>
+          <w:b/>
+          <w:i/>
+        </w:rPr>
+        <w:t>NOT</w:t>
+      </w:r>
+      <w:r>
+        <w:rPr>
+          <w:b/>
+        </w:rPr>
+        <w:t xml:space="preserve"> </w:t>
+      </w:r>
+      <w:r>
+        <w:rPr>
+          <w:b/>
+        </w:rPr>
+        <w:t xml:space="preserve">using </w:t>
+      </w:r>
+      <w:r>
+        <w:rPr>
+          <w:b/>
+          <w:u w:val="single"/>
+        </w:rPr>
+        <w:t>stochastic</w:t>
+      </w:r>
+      <w:r>
+        <w:rPr>
+          <w:b/>
+          <w:u w:val="single"/>
+        </w:rPr>
+        <w:t xml:space="preserve"> GD</w:t>
       </w:r>
     </w:p>
     <w:p>
@@ -808,9 +729,196 @@
           <w:tab w:val="num" w:pos="720"/>
         </w:tabs>
         <w:ind w:left="720"/>
-      </w:pPr>
-      <w:r>
-        <w:t>A neural network trained using batch gradient descent.</w:t>
+        <w:rPr>
+          <w:b/>
+        </w:rPr>
+      </w:pPr>
+      <w:r>
+        <w:rPr>
+          <w:b/>
+        </w:rPr>
+        <w:t xml:space="preserve">Computing the average of all features in </w:t>
+      </w:r>
+      <w:r>
+        <w:rPr>
+          <w:b/>
+        </w:rPr>
+        <w:t xml:space="preserve">a </w:t>
+      </w:r>
+      <w:r>
+        <w:rPr>
+          <w:b/>
+        </w:rPr>
+        <w:t>training set μ</w:t>
+      </w:r>
+      <w:r>
+        <w:rPr>
+          <w:b/>
+        </w:rPr>
+        <w:t xml:space="preserve"> </w:t>
+      </w:r>
+      <w:r>
+        <w:rPr>
+          <w:b/>
+        </w:rPr>
+        <w:t>=</w:t>
+      </w:r>
+      <w:r>
+        <w:rPr>
+          <w:b/>
+        </w:rPr>
+        <w:t xml:space="preserve"> (</w:t>
+      </w:r>
+      <w:r>
+        <w:rPr>
+          <w:b/>
+        </w:rPr>
+        <w:t>1</w:t>
+      </w:r>
+      <w:r>
+        <w:rPr>
+          <w:b/>
+        </w:rPr>
+        <w:t>/</w:t>
+      </w:r>
+      <w:r>
+        <w:rPr>
+          <w:b/>
+        </w:rPr>
+        <w:t>m</w:t>
+      </w:r>
+      <w:r>
+        <w:rPr>
+          <w:b/>
+        </w:rPr>
+        <w:t>)*</w:t>
+      </w:r>
+      <w:r>
+        <w:rPr>
+          <w:b/>
+        </w:rPr>
+        <w:t>[</w:t>
+      </w:r>
+      <w:r>
+        <w:rPr>
+          <w:b/>
+        </w:rPr>
+        <w:t xml:space="preserve">m∑I </w:t>
+      </w:r>
+      <w:r>
+        <w:rPr>
+          <w:b/>
+        </w:rPr>
+        <w:t>=</w:t>
+      </w:r>
+      <w:r>
+        <w:rPr>
+          <w:b/>
+        </w:rPr>
+        <w:t xml:space="preserve"> </w:t>
+      </w:r>
+      <w:r>
+        <w:rPr>
+          <w:b/>
+        </w:rPr>
+        <w:t>1</w:t>
+      </w:r>
+      <w:r>
+        <w:rPr>
+          <w:b/>
+        </w:rPr>
+        <w:t xml:space="preserve"> </w:t>
+      </w:r>
+      <w:r>
+        <w:rPr>
+          <w:b/>
+        </w:rPr>
+        <w:t>x(i)</w:t>
+      </w:r>
+      <w:r>
+        <w:rPr>
+          <w:b/>
+        </w:rPr>
+        <w:t>]</w:t>
+      </w:r>
+      <w:r>
+        <w:rPr>
+          <w:b/>
+        </w:rPr>
+        <w:t xml:space="preserve"> (say</w:t>
+      </w:r>
+      <w:r>
+        <w:rPr>
+          <w:b/>
+        </w:rPr>
+        <w:t>,</w:t>
+      </w:r>
+      <w:r>
+        <w:rPr>
+          <w:b/>
+        </w:rPr>
+        <w:t xml:space="preserve"> in order to perform mean normalization).</w:t>
+      </w:r>
+    </w:p>
+    <w:p>
+      <w:pPr>
+        <w:pStyle w:val="ListBullet"/>
+        <w:numPr>
+          <w:ilvl w:val="0"/>
+          <w:numId w:val="0"/>
+        </w:numPr>
+        <w:ind w:left="360"/>
+      </w:pPr>
+    </w:p>
+    <w:p>
+      <w:pPr>
+        <w:pStyle w:val="ListBullet"/>
+        <w:numPr>
+          <w:ilvl w:val="0"/>
+          <w:numId w:val="0"/>
+        </w:numPr>
+        <w:ind w:left="360"/>
+      </w:pPr>
+    </w:p>
+    <w:p>
+      <w:pPr>
+        <w:pStyle w:val="ListBullet"/>
+        <w:numPr>
+          <w:ilvl w:val="0"/>
+          <w:numId w:val="0"/>
+        </w:numPr>
+        <w:ind w:left="360"/>
+      </w:pPr>
+    </w:p>
+    <w:p>
+      <w:pPr>
+        <w:pStyle w:val="ListBullet"/>
+        <w:numPr>
+          <w:ilvl w:val="0"/>
+          <w:numId w:val="0"/>
+        </w:numPr>
+        <w:ind w:left="360"/>
+      </w:pPr>
+    </w:p>
+    <w:p>
+      <w:pPr>
+        <w:pStyle w:val="ListBullet"/>
+        <w:numPr>
+          <w:ilvl w:val="0"/>
+          <w:numId w:val="0"/>
+        </w:numPr>
+        <w:ind w:left="360"/>
+      </w:pPr>
+      <w:bookmarkStart w:id="0" w:name="_GoBack"/>
+      <w:bookmarkEnd w:id="0"/>
+    </w:p>
+    <w:p>
+      <w:pPr>
+        <w:pStyle w:val="ListBullet"/>
+      </w:pPr>
+      <w:r>
+        <w:lastRenderedPageBreak/>
+        <w:t xml:space="preserve">Which of the following statements about MapReduce are true? </w:t>
       </w:r>
     </w:p>
     <w:p>
@@ -821,9 +929,15 @@
           <w:tab w:val="num" w:pos="720"/>
         </w:tabs>
         <w:ind w:left="720"/>
-      </w:pPr>
-      <w:r>
-        <w:t>Logistic regression trained using stochastic gradient descent.</w:t>
+        <w:rPr>
+          <w:b/>
+        </w:rPr>
+      </w:pPr>
+      <w:r>
+        <w:rPr>
+          <w:b/>
+        </w:rPr>
+        <w:t>Because of network latency + other overhead associated w/ MapReduce, if we run MapReduce using N CPUs, we might get less than an N-fold speedup compared to using 1 CPU.</w:t>
       </w:r>
     </w:p>
     <w:p>
@@ -834,27 +948,15 @@
           <w:tab w:val="num" w:pos="720"/>
         </w:tabs>
         <w:ind w:left="720"/>
-      </w:pPr>
-      <w:r>
-        <w:t>Linear regression trained using batch gradient descent.</w:t>
-      </w:r>
-    </w:p>
-    <w:p>
-      <w:pPr>
-        <w:pStyle w:val="ListBullet"/>
-        <w:numPr>
-          <w:ilvl w:val="0"/>
-          <w:numId w:val="0"/>
-        </w:numPr>
-        <w:ind w:left="360"/>
-      </w:pPr>
-    </w:p>
-    <w:p>
-      <w:pPr>
-        <w:pStyle w:val="ListBullet"/>
-      </w:pPr>
-      <w:r>
-        <w:t xml:space="preserve">Which of the following statements about MapReduce are true? </w:t>
+        <w:rPr>
+          <w:b/>
+        </w:rPr>
+      </w:pPr>
+      <w:r>
+        <w:rPr>
+          <w:b/>
+        </w:rPr>
+        <w:t>When using MapReduce with gradient descent, we usually use a single machine that accumulates the gradients from each of the MapReduce machines, in order to compute the parameter update for that iteration.</w:t>
       </w:r>
     </w:p>
     <w:p>
@@ -873,118 +975,19 @@
         <w:rPr>
           <w:b/>
         </w:rPr>
-        <w:lastRenderedPageBreak/>
-        <w:t xml:space="preserve">Because of network latency </w:t>
-      </w:r>
-      <w:r>
-        <w:rPr>
-          <w:b/>
-        </w:rPr>
-        <w:t>+</w:t>
-      </w:r>
-      <w:r>
-        <w:rPr>
-          <w:b/>
-        </w:rPr>
-        <w:t xml:space="preserve"> other overhead associated </w:t>
-      </w:r>
-      <w:r>
-        <w:rPr>
-          <w:b/>
-        </w:rPr>
-        <w:t>w/</w:t>
-      </w:r>
-      <w:r>
-        <w:rPr>
-          <w:b/>
-        </w:rPr>
-        <w:t xml:space="preserve"> MapReduce, if we run MapReduce using N </w:t>
-      </w:r>
-      <w:r>
-        <w:rPr>
-          <w:b/>
-        </w:rPr>
-        <w:t>CPUs</w:t>
-      </w:r>
-      <w:r>
-        <w:rPr>
-          <w:b/>
-        </w:rPr>
-        <w:t xml:space="preserve">, we might get less than an N-fold speedup compared to using 1 </w:t>
-      </w:r>
-      <w:r>
-        <w:rPr>
-          <w:b/>
-        </w:rPr>
-        <w:t>CPU</w:t>
-      </w:r>
-      <w:r>
-        <w:rPr>
-          <w:b/>
-        </w:rPr>
-        <w:t>.</w:t>
-      </w:r>
-    </w:p>
-    <w:p>
-      <w:pPr>
-        <w:pStyle w:val="ListBullet"/>
-        <w:tabs>
-          <w:tab w:val="clear" w:pos="360"/>
-          <w:tab w:val="num" w:pos="720"/>
-        </w:tabs>
-        <w:ind w:left="720"/>
-        <w:rPr>
-          <w:b/>
-        </w:rPr>
-      </w:pPr>
-      <w:r>
-        <w:rPr>
-          <w:b/>
-        </w:rPr>
-        <w:t>When using MapReduce with gradient descent, we usually use a single machine that accumulates the gradients from each of the MapReduce machines, in order to compute the parameter update for that iteration.</w:t>
-      </w:r>
-    </w:p>
-    <w:p>
-      <w:pPr>
-        <w:pStyle w:val="ListBullet"/>
-        <w:tabs>
-          <w:tab w:val="clear" w:pos="360"/>
-          <w:tab w:val="num" w:pos="720"/>
-        </w:tabs>
-        <w:ind w:left="720"/>
-        <w:rPr>
-          <w:b/>
-        </w:rPr>
-      </w:pPr>
-      <w:r>
-        <w:rPr>
-          <w:b/>
-        </w:rPr>
-        <w:t xml:space="preserve">If you have only 1 </w:t>
-      </w:r>
-      <w:r>
-        <w:rPr>
-          <w:b/>
-        </w:rPr>
-        <w:t>CPU</w:t>
-      </w:r>
-      <w:r>
-        <w:rPr>
-          <w:b/>
-        </w:rPr>
-        <w:t xml:space="preserve"> with 1 compu</w:t>
-      </w:r>
-      <w:r>
-        <w:rPr>
-          <w:b/>
-        </w:rPr>
-        <w:t xml:space="preserve">ting core, then map-reduce is </w:t>
-      </w:r>
-      <w:r>
-        <w:rPr>
-          <w:b/>
-        </w:rPr>
-        <w:t>likely to help.</w:t>
+        <w:t xml:space="preserve">If you have only 1 CPU with 1 computing core, then map-reduce is </w:t>
+      </w:r>
+      <w:r>
+        <w:rPr>
+          <w:b/>
+        </w:rPr>
+        <w:t xml:space="preserve">LIKELY </w:t>
+      </w:r>
+      <w:r>
+        <w:rPr>
+          <w:b/>
+        </w:rPr>
+        <w:t>to help.</w:t>
       </w:r>
     </w:p>
     <w:p>
@@ -1008,7 +1011,7 @@
 </file>
 
 <file path=word/numbering.xml><?xml version="1.0" encoding="utf-8"?>
-<w:numbering xmlns:wpc="http://schemas.microsoft.com/office/word/2010/wordprocessingCanvas" xmlns:mc="http://schemas.openxmlformats.org/markup-compatibility/2006" xmlns:o="urn:schemas-microsoft-com:office:office" xmlns:r="http://schemas.openxmlformats.org/officeDocument/2006/relationships" xmlns:m="http://schemas.openxmlformats.org/officeDocument/2006/math" xmlns:v="urn:schemas-microsoft-com:vml" xmlns:wp14="http://schemas.microsoft.com/office/word/2010/wordprocessingDrawing" xmlns:wp="http://schemas.openxmlformats.org/drawingml/2006/wordprocessingDrawing" xmlns:w10="urn:schemas-microsoft-com:office:word" xmlns:w="http://schemas.openxmlformats.org/wordprocessingml/2006/main" xmlns:w14="http://schemas.microsoft.com/office/word/2010/wordml" xmlns:w15="http://schemas.microsoft.com/office/word/2012/wordml" xmlns:wpg="http://schemas.microsoft.com/office/word/2010/wordprocessingGroup" xmlns:wpi="http://schemas.microsoft.com/office/word/2010/wordprocessingInk" xmlns:wne="http://schemas.microsoft.com/office/word/2006/wordml" xmlns:wps="http://schemas.microsoft.com/office/word/2010/wordprocessingShape" mc:Ignorable="w14 w15 wp14">
+<w:numbering xmlns:wpc="http://schemas.microsoft.com/office/word/2010/wordprocessingCanvas" xmlns:cx="http://schemas.microsoft.com/office/drawing/2014/chartex" xmlns:cx1="http://schemas.microsoft.com/office/drawing/2015/9/8/chartex" xmlns:cx2="http://schemas.microsoft.com/office/drawing/2015/10/21/chartex" xmlns:cx3="http://schemas.microsoft.com/office/drawing/2016/5/9/chartex" xmlns:cx4="http://schemas.microsoft.com/office/drawing/2016/5/10/chartex" xmlns:cx5="http://schemas.microsoft.com/office/drawing/2016/5/11/chartex" xmlns:cx6="http://schemas.microsoft.com/office/drawing/2016/5/12/chartex" xmlns:cx7="http://schemas.microsoft.com/office/drawing/2016/5/13/chartex" xmlns:cx8="http://schemas.microsoft.com/office/drawing/2016/5/14/chartex" xmlns:mc="http://schemas.openxmlformats.org/markup-compatibility/2006" xmlns:aink="http://schemas.microsoft.com/office/drawing/2016/ink" xmlns:am3d="http://schemas.microsoft.com/office/drawing/2017/model3d" xmlns:o="urn:schemas-microsoft-com:office:office" xmlns:r="http://schemas.openxmlformats.org/officeDocument/2006/relationships" xmlns:m="http://schemas.openxmlformats.org/officeDocument/2006/math" xmlns:v="urn:schemas-microsoft-com:vml" xmlns:wp14="http://schemas.microsoft.com/office/word/2010/wordprocessingDrawing" xmlns:wp="http://schemas.openxmlformats.org/drawingml/2006/wordprocessingDrawing" xmlns:w10="urn:schemas-microsoft-com:office:word" xmlns:w="http://schemas.openxmlformats.org/wordprocessingml/2006/main" xmlns:w14="http://schemas.microsoft.com/office/word/2010/wordml" xmlns:w15="http://schemas.microsoft.com/office/word/2012/wordml" xmlns:w16cid="http://schemas.microsoft.com/office/word/2016/wordml/cid" xmlns:w16se="http://schemas.microsoft.com/office/word/2015/wordml/symex" xmlns:wpg="http://schemas.microsoft.com/office/word/2010/wordprocessingGroup" xmlns:wpi="http://schemas.microsoft.com/office/word/2010/wordprocessingInk" xmlns:wne="http://schemas.microsoft.com/office/word/2006/wordml" xmlns:wps="http://schemas.microsoft.com/office/word/2010/wordprocessingShape" mc:Ignorable="w14 w15 w16se w16cid wp14">
   <w:abstractNum w:abstractNumId="0" w15:restartNumberingAfterBreak="0">
     <w:nsid w:val="FFFFFF89"/>
     <w:multiLevelType w:val="singleLevel"/>
@@ -1049,7 +1052,7 @@
 </file>
 
 <file path=word/styles.xml><?xml version="1.0" encoding="utf-8"?>
-<w:styles xmlns:mc="http://schemas.openxmlformats.org/markup-compatibility/2006" xmlns:r="http://schemas.openxmlformats.org/officeDocument/2006/relationships" xmlns:w="http://schemas.openxmlformats.org/wordprocessingml/2006/main" xmlns:w14="http://schemas.microsoft.com/office/word/2010/wordml" xmlns:w15="http://schemas.microsoft.com/office/word/2012/wordml" mc:Ignorable="w14 w15">
+<w:styles xmlns:mc="http://schemas.openxmlformats.org/markup-compatibility/2006" xmlns:r="http://schemas.openxmlformats.org/officeDocument/2006/relationships" xmlns:w="http://schemas.openxmlformats.org/wordprocessingml/2006/main" xmlns:w14="http://schemas.microsoft.com/office/word/2010/wordml" xmlns:w15="http://schemas.microsoft.com/office/word/2012/wordml" xmlns:w16cid="http://schemas.microsoft.com/office/word/2016/wordml/cid" xmlns:w16se="http://schemas.microsoft.com/office/word/2015/wordml/symex" mc:Ignorable="w14 w15 w16se w16cid">
   <w:docDefaults>
     <w:rPrDefault>
       <w:rPr>
@@ -1065,7 +1068,7 @@
       </w:pPr>
     </w:pPrDefault>
   </w:docDefaults>
-  <w:latentStyles w:defLockedState="0" w:defUIPriority="99" w:defSemiHidden="0" w:defUnhideWhenUsed="0" w:defQFormat="0" w:count="371">
+  <w:latentStyles w:defLockedState="0" w:defUIPriority="99" w:defSemiHidden="0" w:defUnhideWhenUsed="0" w:defQFormat="0" w:count="375">
     <w:lsdException w:name="Normal" w:uiPriority="0" w:qFormat="1"/>
     <w:lsdException w:name="heading 1" w:uiPriority="9" w:qFormat="1"/>
     <w:lsdException w:name="heading 2" w:semiHidden="1" w:uiPriority="9" w:unhideWhenUsed="1" w:qFormat="1"/>
@@ -1171,7 +1174,6 @@
     <w:lsdException w:name="HTML Sample" w:semiHidden="1" w:unhideWhenUsed="1"/>
     <w:lsdException w:name="HTML Typewriter" w:semiHidden="1" w:unhideWhenUsed="1"/>
     <w:lsdException w:name="HTML Variable" w:semiHidden="1" w:unhideWhenUsed="1"/>
-    <w:lsdException w:name="Normal Table" w:semiHidden="1" w:unhideWhenUsed="1"/>
     <w:lsdException w:name="annotation subject" w:semiHidden="1" w:unhideWhenUsed="1"/>
     <w:lsdException w:name="No List" w:semiHidden="1" w:unhideWhenUsed="1"/>
     <w:lsdException w:name="Outline List 1" w:semiHidden="1" w:unhideWhenUsed="1"/>
@@ -1215,10 +1217,8 @@
     <w:lsdException w:name="Table Elegant" w:semiHidden="1" w:unhideWhenUsed="1"/>
     <w:lsdException w:name="Table Professional" w:semiHidden="1" w:unhideWhenUsed="1"/>
     <w:lsdException w:name="Table Subtle 1" w:semiHidden="1" w:unhideWhenUsed="1"/>
-    <w:lsdException w:name="Table Subtle 2" w:semiHidden="1" w:unhideWhenUsed="1"/>
     <w:lsdException w:name="Table Web 1" w:semiHidden="1" w:unhideWhenUsed="1"/>
     <w:lsdException w:name="Table Web 2" w:semiHidden="1" w:unhideWhenUsed="1"/>
-    <w:lsdException w:name="Table Web 3" w:semiHidden="1" w:unhideWhenUsed="1"/>
     <w:lsdException w:name="Balloon Text" w:semiHidden="1" w:unhideWhenUsed="1"/>
     <w:lsdException w:name="Table Grid" w:uiPriority="39"/>
     <w:lsdException w:name="Table Theme" w:semiHidden="1" w:unhideWhenUsed="1"/>
@@ -1437,6 +1437,10 @@
     <w:lsdException w:name="List Table 5 Dark Accent 6" w:uiPriority="50"/>
     <w:lsdException w:name="List Table 6 Colorful Accent 6" w:uiPriority="51"/>
     <w:lsdException w:name="List Table 7 Colorful Accent 6" w:uiPriority="52"/>
+    <w:lsdException w:name="Mention" w:semiHidden="1" w:unhideWhenUsed="1"/>
+    <w:lsdException w:name="Smart Hyperlink" w:semiHidden="1" w:unhideWhenUsed="1"/>
+    <w:lsdException w:name="Hashtag" w:semiHidden="1" w:unhideWhenUsed="1"/>
+    <w:lsdException w:name="Unresolved Mention" w:semiHidden="1" w:unhideWhenUsed="1"/>
   </w:latentStyles>
   <w:style w:type="paragraph" w:default="1" w:styleId="Normal">
     <w:name w:val="Normal"/>

</xml_diff>